<commit_message>
new question document and program for feature selection
</commit_message>
<xml_diff>
--- a/lab3_draft.docx
+++ b/lab3_draft.docx
@@ -500,7 +500,21 @@
           <w:rFonts w:ascii="Times New Roman" w:eastAsia="Times New Roman" w:hAnsi="Times New Roman" w:cs="Times New Roman"/>
           <w:color w:val="000000" w:themeColor="text1"/>
         </w:rPr>
-        <w:t>How current (up-to-date) is our data?  Do some research on AS 23 and see if its current data matches what you found in question 4.</w:t>
+        <w:t xml:space="preserve">How current (up-to-date) is our data?  Do some </w:t>
+      </w:r>
+      <w:r>
+        <w:rPr>
+          <w:rFonts w:ascii="Times New Roman" w:eastAsia="Times New Roman" w:hAnsi="Times New Roman" w:cs="Times New Roman"/>
+          <w:color w:val="000000" w:themeColor="text1"/>
+        </w:rPr>
+        <w:t xml:space="preserve">informal </w:t>
+      </w:r>
+      <w:r>
+        <w:rPr>
+          <w:rFonts w:ascii="Times New Roman" w:eastAsia="Times New Roman" w:hAnsi="Times New Roman" w:cs="Times New Roman"/>
+          <w:color w:val="000000" w:themeColor="text1"/>
+        </w:rPr>
+        <w:t>research on AS 23 and see if its current data matches what you found in question 4.</w:t>
       </w:r>
     </w:p>
     <w:p>
@@ -747,7 +761,13 @@
         <w:rPr>
           <w:rFonts w:ascii="Times New Roman" w:eastAsia="Times New Roman" w:hAnsi="Times New Roman" w:cs="Times New Roman"/>
         </w:rPr>
-        <w:t xml:space="preserve">2.2 </w:t>
+        <w:t>3</w:t>
+      </w:r>
+      <w:r>
+        <w:rPr>
+          <w:rFonts w:ascii="Times New Roman" w:eastAsia="Times New Roman" w:hAnsi="Times New Roman" w:cs="Times New Roman"/>
+        </w:rPr>
+        <w:t xml:space="preserve"> </w:t>
       </w:r>
       <w:r>
         <w:rPr>
@@ -919,13 +939,11 @@
         </w:numPr>
         <w:rPr>
           <w:rFonts w:ascii="Times New Roman" w:eastAsia="Times New Roman" w:hAnsi="Times New Roman" w:cs="Times New Roman"/>
-          <w:highlight w:val="yellow"/>
-        </w:rPr>
-      </w:pPr>
-      <w:r>
-        <w:rPr>
-          <w:rFonts w:ascii="Times New Roman" w:eastAsia="Times New Roman" w:hAnsi="Times New Roman" w:cs="Times New Roman"/>
-          <w:highlight w:val="yellow"/>
+        </w:rPr>
+      </w:pPr>
+      <w:r>
+        <w:rPr>
+          <w:rFonts w:ascii="Times New Roman" w:eastAsia="Times New Roman" w:hAnsi="Times New Roman" w:cs="Times New Roman"/>
         </w:rPr>
         <w:t>“</w:t>
       </w:r>
@@ -933,7 +951,6 @@
       <w:r>
         <w:rPr>
           <w:rFonts w:ascii="Times New Roman" w:eastAsia="Times New Roman" w:hAnsi="Times New Roman" w:cs="Times New Roman"/>
-          <w:highlight w:val="yellow"/>
         </w:rPr>
         <w:t>info_traffic</w:t>
       </w:r>
@@ -941,7 +958,6 @@
       <w:r>
         <w:rPr>
           <w:rFonts w:ascii="Times New Roman" w:eastAsia="Times New Roman" w:hAnsi="Times New Roman" w:cs="Times New Roman"/>
-          <w:highlight w:val="yellow"/>
         </w:rPr>
         <w:t xml:space="preserve">” is certainly a good feature to use for AS classification.  Write a python program to standardize these values for each AS and remove any </w:t>
       </w:r>
@@ -949,7 +965,6 @@
       <w:r>
         <w:rPr>
           <w:rFonts w:ascii="Times New Roman" w:eastAsia="Times New Roman" w:hAnsi="Times New Roman" w:cs="Times New Roman"/>
-          <w:highlight w:val="yellow"/>
         </w:rPr>
         <w:t>ASes</w:t>
       </w:r>
@@ -957,54 +972,93 @@
       <w:r>
         <w:rPr>
           <w:rFonts w:ascii="Times New Roman" w:eastAsia="Times New Roman" w:hAnsi="Times New Roman" w:cs="Times New Roman"/>
-          <w:highlight w:val="yellow"/>
-        </w:rPr>
-        <w:t xml:space="preserve"> whom do not provide this data.</w:t>
-      </w:r>
-    </w:p>
-    <w:p>
-      <w:pPr>
-        <w:pStyle w:val="ListParagraph"/>
-        <w:rPr>
-          <w:rFonts w:ascii="Times New Roman" w:eastAsia="Times New Roman" w:hAnsi="Times New Roman" w:cs="Times New Roman"/>
-        </w:rPr>
-      </w:pPr>
-    </w:p>
-    <w:p>
-      <w:pPr>
-        <w:rPr>
-          <w:rFonts w:ascii="Times New Roman" w:eastAsia="Times New Roman" w:hAnsi="Times New Roman" w:cs="Times New Roman"/>
-        </w:rPr>
-      </w:pPr>
-      <w:r>
-        <w:rPr>
-          <w:rFonts w:ascii="Times New Roman" w:eastAsia="Times New Roman" w:hAnsi="Times New Roman" w:cs="Times New Roman"/>
-        </w:rPr>
-        <w:t xml:space="preserve">Feature selection and dimensionality reduction can be done in a more </w:t>
-      </w:r>
-      <w:r>
-        <w:rPr>
-          <w:rFonts w:ascii="Times New Roman" w:eastAsia="Times New Roman" w:hAnsi="Times New Roman" w:cs="Times New Roman"/>
-        </w:rPr>
-        <w:t>scientific</w:t>
-      </w:r>
-      <w:r>
-        <w:rPr>
-          <w:rFonts w:ascii="Times New Roman" w:eastAsia="Times New Roman" w:hAnsi="Times New Roman" w:cs="Times New Roman"/>
-        </w:rPr>
-        <w:t xml:space="preserve"> manner using variance and recursive methods.</w:t>
-      </w:r>
-      <w:r>
-        <w:rPr>
-          <w:rFonts w:ascii="Times New Roman" w:eastAsia="Times New Roman" w:hAnsi="Times New Roman" w:cs="Times New Roman"/>
-        </w:rPr>
-        <w:t xml:space="preserve">  Check out </w:t>
+        </w:rPr>
+        <w:t xml:space="preserve"> </w:t>
+      </w:r>
+      <w:r>
+        <w:rPr>
+          <w:rFonts w:ascii="Times New Roman" w:eastAsia="Times New Roman" w:hAnsi="Times New Roman" w:cs="Times New Roman"/>
+        </w:rPr>
+        <w:t>that</w:t>
+      </w:r>
+      <w:r>
+        <w:rPr>
+          <w:rFonts w:ascii="Times New Roman" w:eastAsia="Times New Roman" w:hAnsi="Times New Roman" w:cs="Times New Roman"/>
+        </w:rPr>
+        <w:t xml:space="preserve"> do not provide this data.</w:t>
+      </w:r>
+    </w:p>
+    <w:p>
+      <w:pPr>
+        <w:pStyle w:val="ListParagraph"/>
+        <w:rPr>
+          <w:rFonts w:ascii="Times New Roman" w:eastAsia="Times New Roman" w:hAnsi="Times New Roman" w:cs="Times New Roman"/>
+        </w:rPr>
+      </w:pPr>
+    </w:p>
+    <w:p>
+      <w:pPr>
+        <w:rPr>
+          <w:rFonts w:ascii="Times New Roman" w:eastAsia="Times New Roman" w:hAnsi="Times New Roman" w:cs="Times New Roman"/>
+        </w:rPr>
+      </w:pPr>
+      <w:r>
+        <w:rPr>
+          <w:rFonts w:ascii="Times New Roman" w:eastAsia="Times New Roman" w:hAnsi="Times New Roman" w:cs="Times New Roman"/>
+        </w:rPr>
+        <w:t xml:space="preserve">Before </w:t>
+      </w:r>
+      <w:r>
+        <w:rPr>
+          <w:rFonts w:ascii="Times New Roman" w:eastAsia="Times New Roman" w:hAnsi="Times New Roman" w:cs="Times New Roman"/>
+        </w:rPr>
+        <w:t>continuing</w:t>
+      </w:r>
+      <w:r>
+        <w:rPr>
+          <w:rFonts w:ascii="Times New Roman" w:eastAsia="Times New Roman" w:hAnsi="Times New Roman" w:cs="Times New Roman"/>
+        </w:rPr>
+        <w:t>, remove the features you identified in question 10.  Write a python program to remove cases with blank entries.  Lastly, write a python program that (for all features) maps each unique feature value to an integer.  For example, for “</w:t>
       </w:r>
       <w:proofErr w:type="spellStart"/>
       <w:r>
         <w:rPr>
           <w:rFonts w:ascii="Times New Roman" w:eastAsia="Times New Roman" w:hAnsi="Times New Roman" w:cs="Times New Roman"/>
         </w:rPr>
+        <w:t>info_ratio_peer_participants</w:t>
+      </w:r>
+      <w:proofErr w:type="spellEnd"/>
+      <w:r>
+        <w:rPr>
+          <w:rFonts w:ascii="Times New Roman" w:eastAsia="Times New Roman" w:hAnsi="Times New Roman" w:cs="Times New Roman"/>
+        </w:rPr>
+        <w:t>”, Balanced = 0, Mostly Inbound = 1, Mostly Outbound = 2.</w:t>
+      </w:r>
+    </w:p>
+    <w:p>
+      <w:pPr>
+        <w:rPr>
+          <w:rFonts w:ascii="Times New Roman" w:eastAsia="Times New Roman" w:hAnsi="Times New Roman" w:cs="Times New Roman"/>
+        </w:rPr>
+      </w:pPr>
+    </w:p>
+    <w:p>
+      <w:pPr>
+        <w:rPr>
+          <w:rFonts w:ascii="Times New Roman" w:eastAsia="Times New Roman" w:hAnsi="Times New Roman" w:cs="Times New Roman"/>
+        </w:rPr>
+      </w:pPr>
+      <w:r>
+        <w:rPr>
+          <w:rFonts w:ascii="Times New Roman" w:eastAsia="Times New Roman" w:hAnsi="Times New Roman" w:cs="Times New Roman"/>
+        </w:rPr>
+        <w:t xml:space="preserve">Feature selection and dimensionality reduction can be done in a more scientific manner using variance, recursive methods, and decision trees, for example.  Check out </w:t>
+      </w:r>
+      <w:proofErr w:type="spellStart"/>
+      <w:r>
+        <w:rPr>
+          <w:rFonts w:ascii="Times New Roman" w:eastAsia="Times New Roman" w:hAnsi="Times New Roman" w:cs="Times New Roman"/>
+        </w:rPr>
         <w:t>scikit-learn’s</w:t>
       </w:r>
       <w:proofErr w:type="spellEnd"/>
@@ -1015,11 +1069,19 @@
         <w:t xml:space="preserve"> feature selection module, </w:t>
       </w:r>
       <w:proofErr w:type="spellStart"/>
-      <w:r>
-        <w:rPr>
-          <w:rFonts w:ascii="Times New Roman" w:eastAsia="Times New Roman" w:hAnsi="Times New Roman" w:cs="Times New Roman"/>
-        </w:rPr>
-        <w:t>sklearn.feature_selection</w:t>
+      <w:proofErr w:type="gramStart"/>
+      <w:r>
+        <w:rPr>
+          <w:rFonts w:ascii="Times New Roman" w:eastAsia="Times New Roman" w:hAnsi="Times New Roman" w:cs="Times New Roman"/>
+        </w:rPr>
+        <w:t>sklearn.feature</w:t>
+      </w:r>
+      <w:proofErr w:type="gramEnd"/>
+      <w:r>
+        <w:rPr>
+          <w:rFonts w:ascii="Times New Roman" w:eastAsia="Times New Roman" w:hAnsi="Times New Roman" w:cs="Times New Roman"/>
+        </w:rPr>
+        <w:t>_selection</w:t>
       </w:r>
       <w:proofErr w:type="spellEnd"/>
       <w:r>
@@ -1028,25 +1090,20 @@
         </w:rPr>
         <w:t xml:space="preserve"> (</w:t>
       </w:r>
-      <w:r>
-        <w:rPr>
-          <w:rFonts w:ascii="Times New Roman" w:eastAsia="Times New Roman" w:hAnsi="Times New Roman" w:cs="Times New Roman"/>
-        </w:rPr>
-        <w:t>https://scikit-learn.org/stable/modules/feature_se</w:t>
-      </w:r>
-      <w:bookmarkStart w:id="0" w:name="_GoBack"/>
-      <w:bookmarkEnd w:id="0"/>
-      <w:r>
-        <w:rPr>
-          <w:rFonts w:ascii="Times New Roman" w:eastAsia="Times New Roman" w:hAnsi="Times New Roman" w:cs="Times New Roman"/>
-        </w:rPr>
-        <w:t>lection.html</w:t>
-      </w:r>
-      <w:r>
-        <w:rPr>
-          <w:rFonts w:ascii="Times New Roman" w:eastAsia="Times New Roman" w:hAnsi="Times New Roman" w:cs="Times New Roman"/>
-        </w:rPr>
-        <w:t>).</w:t>
+      <w:hyperlink r:id="rId5" w:history="1">
+        <w:r>
+          <w:rPr>
+            <w:rStyle w:val="Hyperlink"/>
+            <w:rFonts w:ascii="Times New Roman" w:eastAsia="Times New Roman" w:hAnsi="Times New Roman" w:cs="Times New Roman"/>
+          </w:rPr>
+          <w:t>https://scikit-learn.org/stable/modules/feature_selection.html</w:t>
+        </w:r>
+      </w:hyperlink>
+      <w:r>
+        <w:rPr>
+          <w:rFonts w:ascii="Times New Roman" w:eastAsia="Times New Roman" w:hAnsi="Times New Roman" w:cs="Times New Roman"/>
+        </w:rPr>
+        <w:t xml:space="preserve">).  </w:t>
       </w:r>
     </w:p>
     <w:p>
@@ -1071,70 +1128,349 @@
         <w:rPr>
           <w:rFonts w:ascii="Times New Roman" w:eastAsia="Times New Roman" w:hAnsi="Times New Roman" w:cs="Times New Roman"/>
         </w:rPr>
-        <w:t xml:space="preserve">Use </w:t>
+        <w:t>E</w:t>
+      </w:r>
+      <w:r>
+        <w:rPr>
+          <w:rFonts w:ascii="Times New Roman" w:eastAsia="Times New Roman" w:hAnsi="Times New Roman" w:cs="Times New Roman"/>
+        </w:rPr>
+        <w:t>liminate all features from the data whose variance is lower than 0.9.  Try it with a variance threshold of 0.75 and 0.5.  Which features were removed for each variance threshold?  Explain your results.</w:t>
+      </w:r>
+    </w:p>
+    <w:p>
+      <w:pPr>
+        <w:pStyle w:val="ListParagraph"/>
+        <w:rPr>
+          <w:rFonts w:ascii="Times New Roman" w:eastAsia="Times New Roman" w:hAnsi="Times New Roman" w:cs="Times New Roman"/>
+        </w:rPr>
+      </w:pPr>
+    </w:p>
+    <w:p>
+      <w:pPr>
+        <w:pStyle w:val="ListParagraph"/>
+        <w:numPr>
+          <w:ilvl w:val="0"/>
+          <w:numId w:val="1"/>
+        </w:numPr>
+        <w:rPr>
+          <w:rFonts w:ascii="Times New Roman" w:eastAsia="Times New Roman" w:hAnsi="Times New Roman" w:cs="Times New Roman"/>
+        </w:rPr>
+      </w:pPr>
+      <w:r>
+        <w:rPr>
+          <w:rFonts w:ascii="Times New Roman" w:eastAsia="Times New Roman" w:hAnsi="Times New Roman" w:cs="Times New Roman"/>
+        </w:rPr>
+        <w:t>Tree-based estimators can also be used to compute feature</w:t>
+      </w:r>
+      <w:r>
+        <w:rPr>
+          <w:rFonts w:ascii="Times New Roman" w:eastAsia="Times New Roman" w:hAnsi="Times New Roman" w:cs="Times New Roman"/>
+        </w:rPr>
+        <w:t xml:space="preserve"> importance</w:t>
+      </w:r>
+      <w:r>
+        <w:rPr>
+          <w:rFonts w:ascii="Times New Roman" w:eastAsia="Times New Roman" w:hAnsi="Times New Roman" w:cs="Times New Roman"/>
+        </w:rPr>
+        <w:t xml:space="preserve"> and remove </w:t>
+      </w:r>
+      <w:r>
+        <w:rPr>
+          <w:rFonts w:ascii="Times New Roman" w:eastAsia="Times New Roman" w:hAnsi="Times New Roman" w:cs="Times New Roman"/>
+        </w:rPr>
+        <w:t>unnecessary</w:t>
+      </w:r>
+      <w:r>
+        <w:rPr>
+          <w:rFonts w:ascii="Times New Roman" w:eastAsia="Times New Roman" w:hAnsi="Times New Roman" w:cs="Times New Roman"/>
+        </w:rPr>
+        <w:t xml:space="preserve"> features from a</w:t>
+      </w:r>
+      <w:r>
+        <w:rPr>
+          <w:rFonts w:ascii="Times New Roman" w:eastAsia="Times New Roman" w:hAnsi="Times New Roman" w:cs="Times New Roman"/>
+        </w:rPr>
+        <w:t xml:space="preserve"> dataset</w:t>
+      </w:r>
+      <w:r>
+        <w:rPr>
+          <w:rFonts w:ascii="Times New Roman" w:eastAsia="Times New Roman" w:hAnsi="Times New Roman" w:cs="Times New Roman"/>
+        </w:rPr>
+        <w:t>.</w:t>
+      </w:r>
+      <w:r>
+        <w:rPr>
+          <w:rFonts w:ascii="Times New Roman" w:eastAsia="Times New Roman" w:hAnsi="Times New Roman" w:cs="Times New Roman"/>
+        </w:rPr>
+        <w:t xml:space="preserve">  Using a tree-based estimator, rank the importance of the data features from most important to least important.  Explain your results.</w:t>
+      </w:r>
+    </w:p>
+    <w:p>
+      <w:pPr>
+        <w:pStyle w:val="ListParagraph"/>
+        <w:rPr>
+          <w:rFonts w:ascii="Times New Roman" w:eastAsia="Times New Roman" w:hAnsi="Times New Roman" w:cs="Times New Roman"/>
+        </w:rPr>
+      </w:pPr>
+    </w:p>
+    <w:p>
+      <w:pPr>
+        <w:pStyle w:val="ListParagraph"/>
+        <w:numPr>
+          <w:ilvl w:val="0"/>
+          <w:numId w:val="1"/>
+        </w:numPr>
+        <w:rPr>
+          <w:rFonts w:ascii="Times New Roman" w:eastAsia="Times New Roman" w:hAnsi="Times New Roman" w:cs="Times New Roman"/>
+        </w:rPr>
+      </w:pPr>
+      <w:r>
+        <w:rPr>
+          <w:rFonts w:ascii="Times New Roman" w:eastAsia="Times New Roman" w:hAnsi="Times New Roman" w:cs="Times New Roman"/>
+        </w:rPr>
+        <w:t xml:space="preserve">Use a tree-based estimator to remove unnecessary features from the data.  Which features were removed. </w:t>
+      </w:r>
+      <w:r>
+        <w:rPr>
+          <w:rFonts w:ascii="Times New Roman" w:eastAsia="Times New Roman" w:hAnsi="Times New Roman" w:cs="Times New Roman"/>
+        </w:rPr>
+        <w:t xml:space="preserve"> </w:t>
+      </w:r>
+      <w:r>
+        <w:rPr>
+          <w:rFonts w:ascii="Times New Roman" w:eastAsia="Times New Roman" w:hAnsi="Times New Roman" w:cs="Times New Roman"/>
+        </w:rPr>
+        <w:t>Explain your results.</w:t>
+      </w:r>
+    </w:p>
+    <w:p>
+      <w:pPr>
+        <w:pStyle w:val="ListParagraph"/>
+        <w:rPr>
+          <w:rFonts w:ascii="Times New Roman" w:eastAsia="Times New Roman" w:hAnsi="Times New Roman" w:cs="Times New Roman"/>
+        </w:rPr>
+      </w:pPr>
+    </w:p>
+    <w:p>
+      <w:pPr>
+        <w:rPr>
+          <w:rFonts w:ascii="Times New Roman" w:eastAsia="Times New Roman" w:hAnsi="Times New Roman" w:cs="Times New Roman"/>
+        </w:rPr>
+      </w:pPr>
+      <w:r>
+        <w:rPr>
+          <w:rFonts w:ascii="Times New Roman" w:eastAsia="Times New Roman" w:hAnsi="Times New Roman" w:cs="Times New Roman"/>
+        </w:rPr>
+        <w:t>Take some time to experiment with feature selection and elimination. Create a personalized version of our data with at least four important features.</w:t>
+      </w:r>
+    </w:p>
+    <w:p>
+      <w:pPr>
+        <w:rPr>
+          <w:rFonts w:ascii="Times New Roman" w:eastAsia="Times New Roman" w:hAnsi="Times New Roman" w:cs="Times New Roman"/>
+        </w:rPr>
+      </w:pPr>
+    </w:p>
+    <w:p>
+      <w:pPr>
+        <w:pStyle w:val="ListParagraph"/>
+        <w:numPr>
+          <w:ilvl w:val="0"/>
+          <w:numId w:val="1"/>
+        </w:numPr>
+        <w:rPr>
+          <w:rFonts w:ascii="Times New Roman" w:eastAsia="Times New Roman" w:hAnsi="Times New Roman" w:cs="Times New Roman"/>
+        </w:rPr>
+      </w:pPr>
+      <w:r>
+        <w:rPr>
+          <w:rFonts w:ascii="Times New Roman" w:eastAsia="Times New Roman" w:hAnsi="Times New Roman" w:cs="Times New Roman"/>
+        </w:rPr>
+        <w:lastRenderedPageBreak/>
+        <w:t xml:space="preserve">Using </w:t>
       </w:r>
       <w:proofErr w:type="spellStart"/>
       <w:r>
         <w:rPr>
           <w:rFonts w:ascii="Times New Roman" w:eastAsia="Times New Roman" w:hAnsi="Times New Roman" w:cs="Times New Roman"/>
         </w:rPr>
-        <w:t>scikit-learn’s</w:t>
+        <w:t>scikit</w:t>
       </w:r>
       <w:proofErr w:type="spellEnd"/>
       <w:r>
         <w:rPr>
           <w:rFonts w:ascii="Times New Roman" w:eastAsia="Times New Roman" w:hAnsi="Times New Roman" w:cs="Times New Roman"/>
         </w:rPr>
-        <w:t xml:space="preserve"> feature selection </w:t>
-      </w:r>
-    </w:p>
-    <w:p>
-      <w:pPr>
-        <w:rPr>
-          <w:rFonts w:ascii="Times New Roman" w:eastAsia="Times New Roman" w:hAnsi="Times New Roman" w:cs="Times New Roman"/>
-        </w:rPr>
-      </w:pPr>
-    </w:p>
-    <w:p>
-      <w:pPr>
-        <w:rPr>
-          <w:rFonts w:ascii="Times New Roman" w:eastAsia="Times New Roman" w:hAnsi="Times New Roman" w:cs="Times New Roman"/>
-        </w:rPr>
-      </w:pPr>
-      <w:r>
-        <w:rPr>
-          <w:rFonts w:ascii="Times New Roman" w:eastAsia="Times New Roman" w:hAnsi="Times New Roman" w:cs="Times New Roman"/>
-        </w:rPr>
-        <w:t>2.3 Machine learning</w:t>
-      </w:r>
-    </w:p>
-    <w:p>
-      <w:pPr>
-        <w:rPr>
-          <w:rFonts w:ascii="Times New Roman" w:eastAsia="Times New Roman" w:hAnsi="Times New Roman" w:cs="Times New Roman"/>
-        </w:rPr>
-      </w:pPr>
-      <w:r>
-        <w:rPr>
-          <w:rFonts w:ascii="Times New Roman" w:eastAsia="Times New Roman" w:hAnsi="Times New Roman" w:cs="Times New Roman"/>
-        </w:rPr>
-        <w:t>Encode remaining features</w:t>
-      </w:r>
-    </w:p>
-    <w:p>
-      <w:pPr>
-        <w:rPr>
-          <w:rFonts w:ascii="Times New Roman" w:eastAsia="Times New Roman" w:hAnsi="Times New Roman" w:cs="Times New Roman"/>
-        </w:rPr>
-      </w:pPr>
-      <w:r>
-        <w:rPr>
-          <w:rFonts w:ascii="Times New Roman" w:eastAsia="Times New Roman" w:hAnsi="Times New Roman" w:cs="Times New Roman"/>
-        </w:rPr>
-        <w:t>Normalize</w:t>
-      </w:r>
-    </w:p>
-    <w:p/>
+        <w:t>-learn, write a program that uses Gaussian Naïve Bayes (GNB) to build a model.  Split the data and train on 80% and test on 20%.  What accuracy, precision, and recall do you achieve with GNB?</w:t>
+      </w:r>
+    </w:p>
+    <w:p>
+      <w:pPr>
+        <w:pStyle w:val="ListParagraph"/>
+        <w:numPr>
+          <w:ilvl w:val="0"/>
+          <w:numId w:val="1"/>
+        </w:numPr>
+        <w:rPr>
+          <w:rFonts w:ascii="Times New Roman" w:eastAsia="Times New Roman" w:hAnsi="Times New Roman" w:cs="Times New Roman"/>
+        </w:rPr>
+      </w:pPr>
+      <w:r>
+        <w:rPr>
+          <w:rFonts w:ascii="Times New Roman" w:eastAsia="Times New Roman" w:hAnsi="Times New Roman" w:cs="Times New Roman"/>
+        </w:rPr>
+        <w:t xml:space="preserve">Using </w:t>
+      </w:r>
+      <w:proofErr w:type="spellStart"/>
+      <w:r>
+        <w:rPr>
+          <w:rFonts w:ascii="Times New Roman" w:eastAsia="Times New Roman" w:hAnsi="Times New Roman" w:cs="Times New Roman"/>
+        </w:rPr>
+        <w:t>scikit</w:t>
+      </w:r>
+      <w:proofErr w:type="spellEnd"/>
+      <w:r>
+        <w:rPr>
+          <w:rFonts w:ascii="Times New Roman" w:eastAsia="Times New Roman" w:hAnsi="Times New Roman" w:cs="Times New Roman"/>
+        </w:rPr>
+        <w:t>-learn, write a program that uses</w:t>
+      </w:r>
+      <w:r>
+        <w:rPr>
+          <w:rFonts w:ascii="Times New Roman" w:eastAsia="Times New Roman" w:hAnsi="Times New Roman" w:cs="Times New Roman"/>
+        </w:rPr>
+        <w:t xml:space="preserve"> a decision tree</w:t>
+      </w:r>
+      <w:r>
+        <w:rPr>
+          <w:rFonts w:ascii="Times New Roman" w:eastAsia="Times New Roman" w:hAnsi="Times New Roman" w:cs="Times New Roman"/>
+        </w:rPr>
+        <w:t xml:space="preserve"> to build a model.  </w:t>
+      </w:r>
+      <w:r>
+        <w:rPr>
+          <w:rFonts w:ascii="Times New Roman" w:eastAsia="Times New Roman" w:hAnsi="Times New Roman" w:cs="Times New Roman"/>
+        </w:rPr>
+        <w:t>Again, s</w:t>
+      </w:r>
+      <w:r>
+        <w:rPr>
+          <w:rFonts w:ascii="Times New Roman" w:eastAsia="Times New Roman" w:hAnsi="Times New Roman" w:cs="Times New Roman"/>
+        </w:rPr>
+        <w:t xml:space="preserve">plit the data and train on 80% and test on 20%.  What accuracy, precision, and recall do you achieve with </w:t>
+      </w:r>
+      <w:r>
+        <w:rPr>
+          <w:rFonts w:ascii="Times New Roman" w:eastAsia="Times New Roman" w:hAnsi="Times New Roman" w:cs="Times New Roman"/>
+        </w:rPr>
+        <w:t>the decision tree</w:t>
+      </w:r>
+      <w:bookmarkStart w:id="0" w:name="_GoBack"/>
+      <w:bookmarkEnd w:id="0"/>
+      <w:r>
+        <w:rPr>
+          <w:rFonts w:ascii="Times New Roman" w:eastAsia="Times New Roman" w:hAnsi="Times New Roman" w:cs="Times New Roman"/>
+        </w:rPr>
+        <w:t>?</w:t>
+      </w:r>
+    </w:p>
+    <w:p>
+      <w:pPr>
+        <w:pStyle w:val="ListParagraph"/>
+        <w:numPr>
+          <w:ilvl w:val="0"/>
+          <w:numId w:val="1"/>
+        </w:numPr>
+        <w:rPr>
+          <w:rFonts w:ascii="Times New Roman" w:eastAsia="Times New Roman" w:hAnsi="Times New Roman" w:cs="Times New Roman"/>
+        </w:rPr>
+      </w:pPr>
+    </w:p>
+    <w:p>
+      <w:pPr>
+        <w:rPr>
+          <w:rFonts w:ascii="Times New Roman" w:eastAsia="Times New Roman" w:hAnsi="Times New Roman" w:cs="Times New Roman"/>
+        </w:rPr>
+      </w:pPr>
+    </w:p>
+    <w:p>
+      <w:pPr>
+        <w:rPr>
+          <w:rFonts w:ascii="Times New Roman" w:eastAsia="Times New Roman" w:hAnsi="Times New Roman" w:cs="Times New Roman"/>
+        </w:rPr>
+      </w:pPr>
+    </w:p>
+    <w:p>
+      <w:pPr>
+        <w:rPr>
+          <w:rFonts w:ascii="Times New Roman" w:eastAsia="Times New Roman" w:hAnsi="Times New Roman" w:cs="Times New Roman"/>
+        </w:rPr>
+      </w:pPr>
+    </w:p>
+    <w:p>
+      <w:pPr>
+        <w:rPr>
+          <w:rFonts w:ascii="Times New Roman" w:eastAsia="Times New Roman" w:hAnsi="Times New Roman" w:cs="Times New Roman"/>
+        </w:rPr>
+      </w:pPr>
+      <w:r>
+        <w:rPr>
+          <w:rFonts w:ascii="Times New Roman" w:eastAsia="Times New Roman" w:hAnsi="Times New Roman" w:cs="Times New Roman"/>
+        </w:rPr>
+        <w:t>4</w:t>
+      </w:r>
+      <w:r>
+        <w:rPr>
+          <w:rFonts w:ascii="Times New Roman" w:eastAsia="Times New Roman" w:hAnsi="Times New Roman" w:cs="Times New Roman"/>
+        </w:rPr>
+        <w:t xml:space="preserve"> Machine learning</w:t>
+      </w:r>
+    </w:p>
+    <w:p>
+      <w:pPr>
+        <w:rPr>
+          <w:rFonts w:ascii="Times New Roman" w:eastAsia="Times New Roman" w:hAnsi="Times New Roman" w:cs="Times New Roman"/>
+        </w:rPr>
+      </w:pPr>
+      <w:r>
+        <w:rPr>
+          <w:rFonts w:ascii="Times New Roman" w:eastAsia="Times New Roman" w:hAnsi="Times New Roman" w:cs="Times New Roman"/>
+        </w:rPr>
+        <w:t>Let’s see if how well we can predict an AS type based on the features we have selected.</w:t>
+      </w:r>
+    </w:p>
+    <w:p>
+      <w:pPr>
+        <w:rPr>
+          <w:rFonts w:ascii="Times New Roman" w:eastAsia="Times New Roman" w:hAnsi="Times New Roman" w:cs="Times New Roman"/>
+        </w:rPr>
+      </w:pPr>
+    </w:p>
+    <w:p>
+      <w:pPr>
+        <w:rPr>
+          <w:rFonts w:ascii="Times New Roman" w:hAnsi="Times New Roman" w:cs="Times New Roman"/>
+        </w:rPr>
+      </w:pPr>
+      <w:r>
+        <w:rPr>
+          <w:rFonts w:ascii="Times New Roman" w:hAnsi="Times New Roman" w:cs="Times New Roman"/>
+        </w:rPr>
+        <w:t>First, y</w:t>
+      </w:r>
+      <w:r>
+        <w:rPr>
+          <w:rFonts w:ascii="Times New Roman" w:hAnsi="Times New Roman" w:cs="Times New Roman"/>
+        </w:rPr>
+        <w:t>ou should normalize your data matrix. This means looking at the range of values for a given column and scaling the values of that column such that they lie between [0, 1].</w:t>
+      </w:r>
+      <w:r>
+        <w:rPr>
+          <w:rFonts w:ascii="Times New Roman" w:hAnsi="Times New Roman" w:cs="Times New Roman"/>
+        </w:rPr>
+        <w:t xml:space="preserve">  Also, shuffle your data before proceeding.</w:t>
+      </w:r>
+    </w:p>
     <w:sectPr>
       <w:pgSz w:w="12240" w:h="15840"/>
       <w:pgMar w:top="1440" w:right="1440" w:bottom="1440" w:left="1440" w:header="720" w:footer="720" w:gutter="0"/>
@@ -1322,7 +1658,7 @@
   <w:abstractNum w:abstractNumId="2" w15:restartNumberingAfterBreak="0">
     <w:nsid w:val="31BC27ED"/>
     <w:multiLevelType w:val="hybridMultilevel"/>
-    <w:tmpl w:val="C262AF78"/>
+    <w:tmpl w:val="ED184538"/>
     <w:lvl w:ilvl="0" w:tplc="0409000F">
       <w:start w:val="1"/>
       <w:numFmt w:val="decimal"/>
@@ -1409,6 +1745,92 @@
     <w:nsid w:val="56CA51C5"/>
     <w:multiLevelType w:val="hybridMultilevel"/>
     <w:tmpl w:val="8E68ADF2"/>
+    <w:lvl w:ilvl="0" w:tplc="0409000F">
+      <w:start w:val="1"/>
+      <w:numFmt w:val="decimal"/>
+      <w:lvlText w:val="%1."/>
+      <w:lvlJc w:val="left"/>
+      <w:pPr>
+        <w:ind w:left="720" w:hanging="360"/>
+      </w:pPr>
+    </w:lvl>
+    <w:lvl w:ilvl="1" w:tplc="04090019" w:tentative="1">
+      <w:start w:val="1"/>
+      <w:numFmt w:val="lowerLetter"/>
+      <w:lvlText w:val="%2."/>
+      <w:lvlJc w:val="left"/>
+      <w:pPr>
+        <w:ind w:left="1440" w:hanging="360"/>
+      </w:pPr>
+    </w:lvl>
+    <w:lvl w:ilvl="2" w:tplc="0409001B" w:tentative="1">
+      <w:start w:val="1"/>
+      <w:numFmt w:val="lowerRoman"/>
+      <w:lvlText w:val="%3."/>
+      <w:lvlJc w:val="right"/>
+      <w:pPr>
+        <w:ind w:left="2160" w:hanging="180"/>
+      </w:pPr>
+    </w:lvl>
+    <w:lvl w:ilvl="3" w:tplc="0409000F" w:tentative="1">
+      <w:start w:val="1"/>
+      <w:numFmt w:val="decimal"/>
+      <w:lvlText w:val="%4."/>
+      <w:lvlJc w:val="left"/>
+      <w:pPr>
+        <w:ind w:left="2880" w:hanging="360"/>
+      </w:pPr>
+    </w:lvl>
+    <w:lvl w:ilvl="4" w:tplc="04090019" w:tentative="1">
+      <w:start w:val="1"/>
+      <w:numFmt w:val="lowerLetter"/>
+      <w:lvlText w:val="%5."/>
+      <w:lvlJc w:val="left"/>
+      <w:pPr>
+        <w:ind w:left="3600" w:hanging="360"/>
+      </w:pPr>
+    </w:lvl>
+    <w:lvl w:ilvl="5" w:tplc="0409001B" w:tentative="1">
+      <w:start w:val="1"/>
+      <w:numFmt w:val="lowerRoman"/>
+      <w:lvlText w:val="%6."/>
+      <w:lvlJc w:val="right"/>
+      <w:pPr>
+        <w:ind w:left="4320" w:hanging="180"/>
+      </w:pPr>
+    </w:lvl>
+    <w:lvl w:ilvl="6" w:tplc="0409000F" w:tentative="1">
+      <w:start w:val="1"/>
+      <w:numFmt w:val="decimal"/>
+      <w:lvlText w:val="%7."/>
+      <w:lvlJc w:val="left"/>
+      <w:pPr>
+        <w:ind w:left="5040" w:hanging="360"/>
+      </w:pPr>
+    </w:lvl>
+    <w:lvl w:ilvl="7" w:tplc="04090019" w:tentative="1">
+      <w:start w:val="1"/>
+      <w:numFmt w:val="lowerLetter"/>
+      <w:lvlText w:val="%8."/>
+      <w:lvlJc w:val="left"/>
+      <w:pPr>
+        <w:ind w:left="5760" w:hanging="360"/>
+      </w:pPr>
+    </w:lvl>
+    <w:lvl w:ilvl="8" w:tplc="0409001B" w:tentative="1">
+      <w:start w:val="1"/>
+      <w:numFmt w:val="lowerRoman"/>
+      <w:lvlText w:val="%9."/>
+      <w:lvlJc w:val="right"/>
+      <w:pPr>
+        <w:ind w:left="6480" w:hanging="180"/>
+      </w:pPr>
+    </w:lvl>
+  </w:abstractNum>
+  <w:abstractNum w:abstractNumId="4" w15:restartNumberingAfterBreak="0">
+    <w:nsid w:val="75E7023B"/>
+    <w:multiLevelType w:val="hybridMultilevel"/>
+    <w:tmpl w:val="5A9EF66A"/>
     <w:lvl w:ilvl="0" w:tplc="0409000F">
       <w:start w:val="1"/>
       <w:numFmt w:val="decimal"/>
@@ -1502,6 +1924,9 @@
   </w:num>
   <w:num w:numId="4">
     <w:abstractNumId w:val="0"/>
+  </w:num>
+  <w:num w:numId="5">
+    <w:abstractNumId w:val="4"/>
   </w:num>
 </w:numbering>
 </file>

</xml_diff>

<commit_message>
added a few more models
</commit_message>
<xml_diff>
--- a/lab3_draft.docx
+++ b/lab3_draft.docx
@@ -356,7 +356,28 @@
           <w:rFonts w:ascii="Times New Roman" w:eastAsia="Times New Roman" w:hAnsi="Times New Roman" w:cs="Times New Roman"/>
           <w:color w:val="000000" w:themeColor="text1"/>
         </w:rPr>
-        <w:t>info_trafic</w:t>
+        <w:t>info_traf</w:t>
+      </w:r>
+      <w:r>
+        <w:rPr>
+          <w:rFonts w:ascii="Times New Roman" w:eastAsia="Times New Roman" w:hAnsi="Times New Roman" w:cs="Times New Roman"/>
+          <w:color w:val="000000" w:themeColor="text1"/>
+        </w:rPr>
+        <w:t>f</w:t>
+      </w:r>
+      <w:r>
+        <w:rPr>
+          <w:rFonts w:ascii="Times New Roman" w:eastAsia="Times New Roman" w:hAnsi="Times New Roman" w:cs="Times New Roman"/>
+          <w:color w:val="000000" w:themeColor="text1"/>
+        </w:rPr>
+        <w:t>ic</w:t>
+      </w:r>
+      <w:r>
+        <w:rPr>
+          <w:rFonts w:ascii="Times New Roman" w:eastAsia="Times New Roman" w:hAnsi="Times New Roman" w:cs="Times New Roman"/>
+          <w:color w:val="000000" w:themeColor="text1"/>
+        </w:rPr>
+        <w:t>_peer_participants</w:t>
       </w:r>
       <w:proofErr w:type="spellEnd"/>
       <w:r>
@@ -373,6 +394,13 @@
           <w:color w:val="000000" w:themeColor="text1"/>
         </w:rPr>
         <w:t>info_ratio</w:t>
+      </w:r>
+      <w:r>
+        <w:rPr>
+          <w:rFonts w:ascii="Times New Roman" w:eastAsia="Times New Roman" w:hAnsi="Times New Roman" w:cs="Times New Roman"/>
+          <w:color w:val="000000" w:themeColor="text1"/>
+        </w:rPr>
+        <w:t>_peer_participants</w:t>
       </w:r>
       <w:proofErr w:type="spellEnd"/>
       <w:r>
@@ -422,35 +450,42 @@
           <w:rFonts w:ascii="Times New Roman" w:eastAsia="Times New Roman" w:hAnsi="Times New Roman" w:cs="Times New Roman"/>
           <w:color w:val="000000" w:themeColor="text1"/>
         </w:rPr>
-        <w:t xml:space="preserve">23.  How many prefixes </w:t>
-      </w:r>
-      <w:r>
-        <w:rPr>
-          <w:rFonts w:ascii="Times New Roman" w:eastAsia="Times New Roman" w:hAnsi="Times New Roman" w:cs="Times New Roman"/>
-          <w:color w:val="000000" w:themeColor="text1"/>
-        </w:rPr>
-        <w:t xml:space="preserve">does AS 23 provide?  What is the name of </w:t>
-      </w:r>
-      <w:r>
-        <w:rPr>
-          <w:rFonts w:ascii="Times New Roman" w:eastAsia="Times New Roman" w:hAnsi="Times New Roman" w:cs="Times New Roman"/>
-          <w:color w:val="000000" w:themeColor="text1"/>
-        </w:rPr>
-        <w:t>its</w:t>
-      </w:r>
-      <w:r>
-        <w:rPr>
-          <w:rFonts w:ascii="Times New Roman" w:eastAsia="Times New Roman" w:hAnsi="Times New Roman" w:cs="Times New Roman"/>
-          <w:color w:val="000000" w:themeColor="text1"/>
-        </w:rPr>
-        <w:t xml:space="preserve"> management </w:t>
-      </w:r>
-      <w:r>
-        <w:rPr>
-          <w:rFonts w:ascii="Times New Roman" w:eastAsia="Times New Roman" w:hAnsi="Times New Roman" w:cs="Times New Roman"/>
-          <w:color w:val="000000" w:themeColor="text1"/>
-        </w:rPr>
-        <w:t>facility</w:t>
+        <w:t>286</w:t>
+      </w:r>
+      <w:r>
+        <w:rPr>
+          <w:rFonts w:ascii="Times New Roman" w:eastAsia="Times New Roman" w:hAnsi="Times New Roman" w:cs="Times New Roman"/>
+          <w:color w:val="000000" w:themeColor="text1"/>
+        </w:rPr>
+        <w:t xml:space="preserve">.  How many prefixes </w:t>
+      </w:r>
+      <w:r>
+        <w:rPr>
+          <w:rFonts w:ascii="Times New Roman" w:eastAsia="Times New Roman" w:hAnsi="Times New Roman" w:cs="Times New Roman"/>
+          <w:color w:val="000000" w:themeColor="text1"/>
+        </w:rPr>
+        <w:t xml:space="preserve">does AS </w:t>
+      </w:r>
+      <w:r>
+        <w:rPr>
+          <w:rFonts w:ascii="Times New Roman" w:eastAsia="Times New Roman" w:hAnsi="Times New Roman" w:cs="Times New Roman"/>
+          <w:color w:val="000000" w:themeColor="text1"/>
+        </w:rPr>
+        <w:t>286</w:t>
+      </w:r>
+      <w:r>
+        <w:rPr>
+          <w:rFonts w:ascii="Times New Roman" w:eastAsia="Times New Roman" w:hAnsi="Times New Roman" w:cs="Times New Roman"/>
+          <w:color w:val="000000" w:themeColor="text1"/>
+        </w:rPr>
+        <w:t xml:space="preserve"> provide?  What is </w:t>
+      </w:r>
+      <w:r>
+        <w:rPr>
+          <w:rFonts w:ascii="Times New Roman" w:eastAsia="Times New Roman" w:hAnsi="Times New Roman" w:cs="Times New Roman"/>
+          <w:color w:val="000000" w:themeColor="text1"/>
+        </w:rPr>
+        <w:t>its business type</w:t>
       </w:r>
       <w:r>
         <w:rPr>
@@ -514,7 +549,21 @@
           <w:rFonts w:ascii="Times New Roman" w:eastAsia="Times New Roman" w:hAnsi="Times New Roman" w:cs="Times New Roman"/>
           <w:color w:val="000000" w:themeColor="text1"/>
         </w:rPr>
-        <w:t>research on AS 23 and see if its current data matches what you found in question 4.</w:t>
+        <w:t xml:space="preserve">research on AS </w:t>
+      </w:r>
+      <w:r>
+        <w:rPr>
+          <w:rFonts w:ascii="Times New Roman" w:eastAsia="Times New Roman" w:hAnsi="Times New Roman" w:cs="Times New Roman"/>
+          <w:color w:val="000000" w:themeColor="text1"/>
+        </w:rPr>
+        <w:t>286</w:t>
+      </w:r>
+      <w:r>
+        <w:rPr>
+          <w:rFonts w:ascii="Times New Roman" w:eastAsia="Times New Roman" w:hAnsi="Times New Roman" w:cs="Times New Roman"/>
+          <w:color w:val="000000" w:themeColor="text1"/>
+        </w:rPr>
+        <w:t xml:space="preserve"> and see if its current data matches what you found in question 4.</w:t>
       </w:r>
     </w:p>
     <w:p>
@@ -643,6 +692,7 @@
           <w:rFonts w:ascii="Times New Roman" w:eastAsia="Times New Roman" w:hAnsi="Times New Roman" w:cs="Times New Roman"/>
           <w:color w:val="000000" w:themeColor="text1"/>
         </w:rPr>
+        <w:lastRenderedPageBreak/>
         <w:t xml:space="preserve">How many unique </w:t>
       </w:r>
       <w:proofErr w:type="spellStart"/>
@@ -661,6 +711,17 @@
         </w:rPr>
         <w:t xml:space="preserve"> are left in the data?</w:t>
       </w:r>
+    </w:p>
+    <w:p>
+      <w:pPr>
+        <w:pStyle w:val="ListParagraph"/>
+        <w:rPr>
+          <w:rFonts w:ascii="Times New Roman" w:eastAsia="Times New Roman" w:hAnsi="Times New Roman" w:cs="Times New Roman"/>
+          <w:color w:val="000000" w:themeColor="text1"/>
+        </w:rPr>
+      </w:pPr>
+      <w:bookmarkStart w:id="0" w:name="_GoBack"/>
+      <w:bookmarkEnd w:id="0"/>
     </w:p>
     <w:p>
       <w:pPr>
@@ -679,7 +740,6 @@
           <w:rFonts w:ascii="Times New Roman" w:eastAsia="Times New Roman" w:hAnsi="Times New Roman" w:cs="Times New Roman"/>
           <w:color w:val="000000" w:themeColor="text1"/>
         </w:rPr>
-        <w:lastRenderedPageBreak/>
         <w:t>Plot a bar graph of the number of IP prefixes versus type of peer participant for the three remaining labels.</w:t>
       </w:r>
     </w:p>
@@ -1033,6 +1093,31 @@
           <w:rFonts w:ascii="Times New Roman" w:eastAsia="Times New Roman" w:hAnsi="Times New Roman" w:cs="Times New Roman"/>
         </w:rPr>
         <w:t>”, Balanced = 0, Mostly Inbound = 1, Mostly Outbound = 2.</w:t>
+      </w:r>
+    </w:p>
+    <w:p>
+      <w:pPr>
+        <w:rPr>
+          <w:rFonts w:ascii="Times New Roman" w:eastAsia="Times New Roman" w:hAnsi="Times New Roman" w:cs="Times New Roman"/>
+        </w:rPr>
+      </w:pPr>
+    </w:p>
+    <w:p>
+      <w:pPr>
+        <w:pStyle w:val="ListParagraph"/>
+        <w:numPr>
+          <w:ilvl w:val="0"/>
+          <w:numId w:val="1"/>
+        </w:numPr>
+        <w:rPr>
+          <w:rFonts w:ascii="Times New Roman" w:eastAsia="Times New Roman" w:hAnsi="Times New Roman" w:cs="Times New Roman"/>
+        </w:rPr>
+      </w:pPr>
+      <w:r>
+        <w:rPr>
+          <w:rFonts w:ascii="Times New Roman" w:eastAsia="Times New Roman" w:hAnsi="Times New Roman" w:cs="Times New Roman"/>
+        </w:rPr>
+        <w:t>After removing the unimportant features and the cases with blank entries in your remaining features, how many cases are in the data?</w:t>
       </w:r>
     </w:p>
     <w:p>
@@ -1273,6 +1358,58 @@
     </w:p>
     <w:p>
       <w:pPr>
+        <w:rPr>
+          <w:rFonts w:ascii="Times New Roman" w:eastAsia="Times New Roman" w:hAnsi="Times New Roman" w:cs="Times New Roman"/>
+        </w:rPr>
+      </w:pPr>
+      <w:r>
+        <w:rPr>
+          <w:rFonts w:ascii="Times New Roman" w:eastAsia="Times New Roman" w:hAnsi="Times New Roman" w:cs="Times New Roman"/>
+        </w:rPr>
+        <w:t>4 Machine learning</w:t>
+      </w:r>
+    </w:p>
+    <w:p>
+      <w:pPr>
+        <w:rPr>
+          <w:rFonts w:ascii="Times New Roman" w:eastAsia="Times New Roman" w:hAnsi="Times New Roman" w:cs="Times New Roman"/>
+        </w:rPr>
+      </w:pPr>
+      <w:r>
+        <w:rPr>
+          <w:rFonts w:ascii="Times New Roman" w:eastAsia="Times New Roman" w:hAnsi="Times New Roman" w:cs="Times New Roman"/>
+        </w:rPr>
+        <w:t xml:space="preserve">Let’s see if how well we can predict an AS type based on the features we have selected.  </w:t>
+      </w:r>
+      <w:r>
+        <w:rPr>
+          <w:rFonts w:ascii="Times New Roman" w:hAnsi="Times New Roman" w:cs="Times New Roman"/>
+        </w:rPr>
+        <w:t>First, y</w:t>
+      </w:r>
+      <w:r>
+        <w:rPr>
+          <w:rFonts w:ascii="Times New Roman" w:hAnsi="Times New Roman" w:cs="Times New Roman"/>
+        </w:rPr>
+        <w:t>ou should normalize your data matrix. This means looking at the range of values for a given column and scaling the values of that column such that they lie between [0, 1].</w:t>
+      </w:r>
+      <w:r>
+        <w:rPr>
+          <w:rFonts w:ascii="Times New Roman" w:hAnsi="Times New Roman" w:cs="Times New Roman"/>
+        </w:rPr>
+        <w:t xml:space="preserve">  Also, shuffle your data before proceeding.</w:t>
+      </w:r>
+    </w:p>
+    <w:p>
+      <w:pPr>
+        <w:pStyle w:val="ListParagraph"/>
+        <w:rPr>
+          <w:rFonts w:ascii="Times New Roman" w:eastAsia="Times New Roman" w:hAnsi="Times New Roman" w:cs="Times New Roman"/>
+        </w:rPr>
+      </w:pPr>
+    </w:p>
+    <w:p>
+      <w:pPr>
         <w:pStyle w:val="ListParagraph"/>
         <w:numPr>
           <w:ilvl w:val="0"/>
@@ -1286,7 +1423,6 @@
         <w:rPr>
           <w:rFonts w:ascii="Times New Roman" w:eastAsia="Times New Roman" w:hAnsi="Times New Roman" w:cs="Times New Roman"/>
         </w:rPr>
-        <w:lastRenderedPageBreak/>
         <w:t xml:space="preserve">Using </w:t>
       </w:r>
       <w:proofErr w:type="spellStart"/>
@@ -1303,6 +1439,14 @@
         </w:rPr>
         <w:t>-learn, write a program that uses Gaussian Naïve Bayes (GNB) to build a model.  Split the data and train on 80% and test on 20%.  What accuracy, precision, and recall do you achieve with GNB?</w:t>
       </w:r>
+    </w:p>
+    <w:p>
+      <w:pPr>
+        <w:pStyle w:val="ListParagraph"/>
+        <w:rPr>
+          <w:rFonts w:ascii="Times New Roman" w:eastAsia="Times New Roman" w:hAnsi="Times New Roman" w:cs="Times New Roman"/>
+        </w:rPr>
+      </w:pPr>
     </w:p>
     <w:p>
       <w:pPr>
@@ -1333,46 +1477,16 @@
         <w:rPr>
           <w:rFonts w:ascii="Times New Roman" w:eastAsia="Times New Roman" w:hAnsi="Times New Roman" w:cs="Times New Roman"/>
         </w:rPr>
-        <w:t>-learn, write a program that uses</w:t>
-      </w:r>
-      <w:r>
-        <w:rPr>
-          <w:rFonts w:ascii="Times New Roman" w:eastAsia="Times New Roman" w:hAnsi="Times New Roman" w:cs="Times New Roman"/>
-        </w:rPr>
-        <w:t xml:space="preserve"> a decision tree</w:t>
-      </w:r>
-      <w:r>
-        <w:rPr>
-          <w:rFonts w:ascii="Times New Roman" w:eastAsia="Times New Roman" w:hAnsi="Times New Roman" w:cs="Times New Roman"/>
-        </w:rPr>
-        <w:t xml:space="preserve"> to build a model.  </w:t>
-      </w:r>
-      <w:r>
-        <w:rPr>
-          <w:rFonts w:ascii="Times New Roman" w:eastAsia="Times New Roman" w:hAnsi="Times New Roman" w:cs="Times New Roman"/>
-        </w:rPr>
-        <w:t>Again, s</w:t>
-      </w:r>
-      <w:r>
-        <w:rPr>
-          <w:rFonts w:ascii="Times New Roman" w:eastAsia="Times New Roman" w:hAnsi="Times New Roman" w:cs="Times New Roman"/>
-        </w:rPr>
-        <w:t xml:space="preserve">plit the data and train on 80% and test on 20%.  What accuracy, precision, and recall do you achieve with </w:t>
-      </w:r>
-      <w:r>
-        <w:rPr>
-          <w:rFonts w:ascii="Times New Roman" w:eastAsia="Times New Roman" w:hAnsi="Times New Roman" w:cs="Times New Roman"/>
-        </w:rPr>
-        <w:t>the decision tree</w:t>
-      </w:r>
-      <w:bookmarkStart w:id="0" w:name="_GoBack"/>
-      <w:bookmarkEnd w:id="0"/>
-      <w:r>
-        <w:rPr>
-          <w:rFonts w:ascii="Times New Roman" w:eastAsia="Times New Roman" w:hAnsi="Times New Roman" w:cs="Times New Roman"/>
-        </w:rPr>
-        <w:t>?</w:t>
-      </w:r>
+        <w:t>-learn, write a program that uses a decision tree to build a model.  Again, split the data and train on 80% and test on 20%.  What accuracy, precision, and recall do you achieve with the decision tree?</w:t>
+      </w:r>
+    </w:p>
+    <w:p>
+      <w:pPr>
+        <w:pStyle w:val="ListParagraph"/>
+        <w:rPr>
+          <w:rFonts w:ascii="Times New Roman" w:eastAsia="Times New Roman" w:hAnsi="Times New Roman" w:cs="Times New Roman"/>
+        </w:rPr>
+      </w:pPr>
     </w:p>
     <w:p>
       <w:pPr>
@@ -1385,90 +1499,49 @@
           <w:rFonts w:ascii="Times New Roman" w:eastAsia="Times New Roman" w:hAnsi="Times New Roman" w:cs="Times New Roman"/>
         </w:rPr>
       </w:pPr>
-    </w:p>
-    <w:p>
-      <w:pPr>
-        <w:rPr>
-          <w:rFonts w:ascii="Times New Roman" w:eastAsia="Times New Roman" w:hAnsi="Times New Roman" w:cs="Times New Roman"/>
-        </w:rPr>
-      </w:pPr>
-    </w:p>
-    <w:p>
-      <w:pPr>
-        <w:rPr>
-          <w:rFonts w:ascii="Times New Roman" w:eastAsia="Times New Roman" w:hAnsi="Times New Roman" w:cs="Times New Roman"/>
-        </w:rPr>
-      </w:pPr>
-    </w:p>
-    <w:p>
-      <w:pPr>
-        <w:rPr>
-          <w:rFonts w:ascii="Times New Roman" w:eastAsia="Times New Roman" w:hAnsi="Times New Roman" w:cs="Times New Roman"/>
-        </w:rPr>
-      </w:pPr>
-    </w:p>
-    <w:p>
-      <w:pPr>
-        <w:rPr>
-          <w:rFonts w:ascii="Times New Roman" w:eastAsia="Times New Roman" w:hAnsi="Times New Roman" w:cs="Times New Roman"/>
-        </w:rPr>
-      </w:pPr>
-      <w:r>
-        <w:rPr>
-          <w:rFonts w:ascii="Times New Roman" w:eastAsia="Times New Roman" w:hAnsi="Times New Roman" w:cs="Times New Roman"/>
-        </w:rPr>
-        <w:t>4</w:t>
-      </w:r>
-      <w:r>
-        <w:rPr>
-          <w:rFonts w:ascii="Times New Roman" w:eastAsia="Times New Roman" w:hAnsi="Times New Roman" w:cs="Times New Roman"/>
-        </w:rPr>
-        <w:t xml:space="preserve"> Machine learning</w:t>
-      </w:r>
-    </w:p>
-    <w:p>
-      <w:pPr>
-        <w:rPr>
-          <w:rFonts w:ascii="Times New Roman" w:eastAsia="Times New Roman" w:hAnsi="Times New Roman" w:cs="Times New Roman"/>
-        </w:rPr>
-      </w:pPr>
-      <w:r>
-        <w:rPr>
-          <w:rFonts w:ascii="Times New Roman" w:eastAsia="Times New Roman" w:hAnsi="Times New Roman" w:cs="Times New Roman"/>
-        </w:rPr>
-        <w:t>Let’s see if how well we can predict an AS type based on the features we have selected.</w:t>
-      </w:r>
-    </w:p>
-    <w:p>
-      <w:pPr>
-        <w:rPr>
-          <w:rFonts w:ascii="Times New Roman" w:eastAsia="Times New Roman" w:hAnsi="Times New Roman" w:cs="Times New Roman"/>
-        </w:rPr>
-      </w:pPr>
-    </w:p>
-    <w:p>
-      <w:pPr>
-        <w:rPr>
-          <w:rFonts w:ascii="Times New Roman" w:hAnsi="Times New Roman" w:cs="Times New Roman"/>
-        </w:rPr>
-      </w:pPr>
-      <w:r>
-        <w:rPr>
-          <w:rFonts w:ascii="Times New Roman" w:hAnsi="Times New Roman" w:cs="Times New Roman"/>
-        </w:rPr>
-        <w:t>First, y</w:t>
-      </w:r>
-      <w:r>
-        <w:rPr>
-          <w:rFonts w:ascii="Times New Roman" w:hAnsi="Times New Roman" w:cs="Times New Roman"/>
-        </w:rPr>
-        <w:t>ou should normalize your data matrix. This means looking at the range of values for a given column and scaling the values of that column such that they lie between [0, 1].</w:t>
-      </w:r>
-      <w:r>
-        <w:rPr>
-          <w:rFonts w:ascii="Times New Roman" w:hAnsi="Times New Roman" w:cs="Times New Roman"/>
-        </w:rPr>
-        <w:t xml:space="preserve">  Also, shuffle your data before proceeding.</w:t>
+      <w:r>
+        <w:rPr>
+          <w:rFonts w:ascii="Times New Roman" w:eastAsia="Times New Roman" w:hAnsi="Times New Roman" w:cs="Times New Roman"/>
+        </w:rPr>
+        <w:t xml:space="preserve">Using </w:t>
+      </w:r>
+      <w:proofErr w:type="spellStart"/>
+      <w:r>
+        <w:rPr>
+          <w:rFonts w:ascii="Times New Roman" w:eastAsia="Times New Roman" w:hAnsi="Times New Roman" w:cs="Times New Roman"/>
+        </w:rPr>
+        <w:t>scikit</w:t>
+      </w:r>
+      <w:proofErr w:type="spellEnd"/>
+      <w:r>
+        <w:rPr>
+          <w:rFonts w:ascii="Times New Roman" w:eastAsia="Times New Roman" w:hAnsi="Times New Roman" w:cs="Times New Roman"/>
+        </w:rPr>
+        <w:t xml:space="preserve">-learn, write a program that uses a </w:t>
+      </w:r>
+      <w:r>
+        <w:rPr>
+          <w:rFonts w:ascii="Times New Roman" w:eastAsia="Times New Roman" w:hAnsi="Times New Roman" w:cs="Times New Roman"/>
+        </w:rPr>
+        <w:t>random forest</w:t>
+      </w:r>
+      <w:r>
+        <w:rPr>
+          <w:rFonts w:ascii="Times New Roman" w:eastAsia="Times New Roman" w:hAnsi="Times New Roman" w:cs="Times New Roman"/>
+        </w:rPr>
+        <w:t xml:space="preserve"> to build a model.  Again, split the data and train on 80% and test on 20%.  What accuracy, precision, and recall do you achieve with the </w:t>
+      </w:r>
+      <w:r>
+        <w:rPr>
+          <w:rFonts w:ascii="Times New Roman" w:eastAsia="Times New Roman" w:hAnsi="Times New Roman" w:cs="Times New Roman"/>
+        </w:rPr>
+        <w:t>random forest</w:t>
+      </w:r>
+      <w:r>
+        <w:rPr>
+          <w:rFonts w:ascii="Times New Roman" w:eastAsia="Times New Roman" w:hAnsi="Times New Roman" w:cs="Times New Roman"/>
+        </w:rPr>
+        <w:t>?</w:t>
       </w:r>
     </w:p>
     <w:sectPr>
@@ -1656,9 +1729,9 @@
     </w:lvl>
   </w:abstractNum>
   <w:abstractNum w:abstractNumId="2" w15:restartNumberingAfterBreak="0">
-    <w:nsid w:val="31BC27ED"/>
+    <w:nsid w:val="18AA5878"/>
     <w:multiLevelType w:val="hybridMultilevel"/>
-    <w:tmpl w:val="ED184538"/>
+    <w:tmpl w:val="7FAEB388"/>
     <w:lvl w:ilvl="0" w:tplc="0409000F">
       <w:start w:val="1"/>
       <w:numFmt w:val="decimal"/>
@@ -1742,6 +1815,92 @@
     </w:lvl>
   </w:abstractNum>
   <w:abstractNum w:abstractNumId="3" w15:restartNumberingAfterBreak="0">
+    <w:nsid w:val="31BC27ED"/>
+    <w:multiLevelType w:val="hybridMultilevel"/>
+    <w:tmpl w:val="81760FA0"/>
+    <w:lvl w:ilvl="0" w:tplc="0409000F">
+      <w:start w:val="1"/>
+      <w:numFmt w:val="decimal"/>
+      <w:lvlText w:val="%1."/>
+      <w:lvlJc w:val="left"/>
+      <w:pPr>
+        <w:ind w:left="720" w:hanging="360"/>
+      </w:pPr>
+    </w:lvl>
+    <w:lvl w:ilvl="1" w:tplc="04090019" w:tentative="1">
+      <w:start w:val="1"/>
+      <w:numFmt w:val="lowerLetter"/>
+      <w:lvlText w:val="%2."/>
+      <w:lvlJc w:val="left"/>
+      <w:pPr>
+        <w:ind w:left="1440" w:hanging="360"/>
+      </w:pPr>
+    </w:lvl>
+    <w:lvl w:ilvl="2" w:tplc="0409001B" w:tentative="1">
+      <w:start w:val="1"/>
+      <w:numFmt w:val="lowerRoman"/>
+      <w:lvlText w:val="%3."/>
+      <w:lvlJc w:val="right"/>
+      <w:pPr>
+        <w:ind w:left="2160" w:hanging="180"/>
+      </w:pPr>
+    </w:lvl>
+    <w:lvl w:ilvl="3" w:tplc="0409000F" w:tentative="1">
+      <w:start w:val="1"/>
+      <w:numFmt w:val="decimal"/>
+      <w:lvlText w:val="%4."/>
+      <w:lvlJc w:val="left"/>
+      <w:pPr>
+        <w:ind w:left="2880" w:hanging="360"/>
+      </w:pPr>
+    </w:lvl>
+    <w:lvl w:ilvl="4" w:tplc="04090019" w:tentative="1">
+      <w:start w:val="1"/>
+      <w:numFmt w:val="lowerLetter"/>
+      <w:lvlText w:val="%5."/>
+      <w:lvlJc w:val="left"/>
+      <w:pPr>
+        <w:ind w:left="3600" w:hanging="360"/>
+      </w:pPr>
+    </w:lvl>
+    <w:lvl w:ilvl="5" w:tplc="0409001B" w:tentative="1">
+      <w:start w:val="1"/>
+      <w:numFmt w:val="lowerRoman"/>
+      <w:lvlText w:val="%6."/>
+      <w:lvlJc w:val="right"/>
+      <w:pPr>
+        <w:ind w:left="4320" w:hanging="180"/>
+      </w:pPr>
+    </w:lvl>
+    <w:lvl w:ilvl="6" w:tplc="0409000F" w:tentative="1">
+      <w:start w:val="1"/>
+      <w:numFmt w:val="decimal"/>
+      <w:lvlText w:val="%7."/>
+      <w:lvlJc w:val="left"/>
+      <w:pPr>
+        <w:ind w:left="5040" w:hanging="360"/>
+      </w:pPr>
+    </w:lvl>
+    <w:lvl w:ilvl="7" w:tplc="04090019" w:tentative="1">
+      <w:start w:val="1"/>
+      <w:numFmt w:val="lowerLetter"/>
+      <w:lvlText w:val="%8."/>
+      <w:lvlJc w:val="left"/>
+      <w:pPr>
+        <w:ind w:left="5760" w:hanging="360"/>
+      </w:pPr>
+    </w:lvl>
+    <w:lvl w:ilvl="8" w:tplc="0409001B" w:tentative="1">
+      <w:start w:val="1"/>
+      <w:numFmt w:val="lowerRoman"/>
+      <w:lvlText w:val="%9."/>
+      <w:lvlJc w:val="right"/>
+      <w:pPr>
+        <w:ind w:left="6480" w:hanging="180"/>
+      </w:pPr>
+    </w:lvl>
+  </w:abstractNum>
+  <w:abstractNum w:abstractNumId="4" w15:restartNumberingAfterBreak="0">
     <w:nsid w:val="56CA51C5"/>
     <w:multiLevelType w:val="hybridMultilevel"/>
     <w:tmpl w:val="8E68ADF2"/>
@@ -1827,7 +1986,7 @@
       </w:pPr>
     </w:lvl>
   </w:abstractNum>
-  <w:abstractNum w:abstractNumId="4" w15:restartNumberingAfterBreak="0">
+  <w:abstractNum w:abstractNumId="5" w15:restartNumberingAfterBreak="0">
     <w:nsid w:val="75E7023B"/>
     <w:multiLevelType w:val="hybridMultilevel"/>
     <w:tmpl w:val="5A9EF66A"/>
@@ -1914,19 +2073,22 @@
     </w:lvl>
   </w:abstractNum>
   <w:num w:numId="1">
-    <w:abstractNumId w:val="2"/>
+    <w:abstractNumId w:val="3"/>
   </w:num>
   <w:num w:numId="2">
     <w:abstractNumId w:val="1"/>
   </w:num>
   <w:num w:numId="3">
-    <w:abstractNumId w:val="3"/>
+    <w:abstractNumId w:val="4"/>
   </w:num>
   <w:num w:numId="4">
     <w:abstractNumId w:val="0"/>
   </w:num>
   <w:num w:numId="5">
-    <w:abstractNumId w:val="4"/>
+    <w:abstractNumId w:val="5"/>
+  </w:num>
+  <w:num w:numId="6">
+    <w:abstractNumId w:val="2"/>
   </w:num>
 </w:numbering>
 </file>

</xml_diff>